<commit_message>
annes slides, some document work/changes
</commit_message>
<xml_diff>
--- a/A Team Documents/Test Plan 2015 Final Draft.docx
+++ b/A Team Documents/Test Plan 2015 Final Draft.docx
@@ -997,7 +997,7 @@
           <w:szCs w:val="28"/>
         </w:rPr>
         <w:tab/>
-        <w:t>4</w:t>
+        <w:t>5</w:t>
       </w:r>
     </w:p>
     <w:p>
@@ -1100,7 +1100,7 @@
           <w:szCs w:val="28"/>
         </w:rPr>
         <w:tab/>
-        <w:t>6</w:t>
+        <w:t>5</w:t>
       </w:r>
     </w:p>
     <w:p>
@@ -1132,7 +1132,7 @@
           <w:szCs w:val="28"/>
         </w:rPr>
         <w:tab/>
-        <w:t>6</w:t>
+        <w:t>5</w:t>
       </w:r>
     </w:p>
     <w:p>
@@ -1164,7 +1164,7 @@
           <w:szCs w:val="28"/>
         </w:rPr>
         <w:tab/>
-        <w:t>Appendix A, 5</w:t>
+        <w:t>Appendix A, 6</w:t>
       </w:r>
     </w:p>
     <w:p>
@@ -1625,6 +1625,34 @@
               <w:t>Hieu Tran</w:t>
             </w:r>
           </w:p>
+          <w:p>
+            <w:pPr>
+              <w:ind w:left="504"/>
+              <w:rPr>
+                <w:rFonts w:ascii="Times New Roman" w:hAnsi="Times New Roman" w:cs="Times New Roman"/>
+              </w:rPr>
+            </w:pPr>
+            <w:r>
+              <w:rPr>
+                <w:rFonts w:ascii="Times New Roman" w:hAnsi="Times New Roman" w:cs="Times New Roman"/>
+              </w:rPr>
+              <w:t xml:space="preserve">Reviewers: Rest of </w:t>
+            </w:r>
+          </w:p>
+          <w:p>
+            <w:pPr>
+              <w:ind w:left="504"/>
+              <w:rPr>
+                <w:rFonts w:ascii="Times New Roman" w:hAnsi="Times New Roman" w:cs="Times New Roman"/>
+              </w:rPr>
+            </w:pPr>
+            <w:r>
+              <w:rPr>
+                <w:rFonts w:ascii="Times New Roman" w:hAnsi="Times New Roman" w:cs="Times New Roman"/>
+              </w:rPr>
+              <w:t>A-Team</w:t>
+            </w:r>
+          </w:p>
         </w:tc>
         <w:tc>
           <w:tcPr>
@@ -2001,7 +2029,23 @@
           <w:sz w:val="28"/>
           <w:szCs w:val="28"/>
         </w:rPr>
-        <w:t xml:space="preserve">ts, we will concentrate on interface and </w:t>
+        <w:t>ts, we will concentrate on interface</w:t>
+      </w:r>
+      <w:r>
+        <w:rPr>
+          <w:rFonts w:ascii="Times New Roman" w:hAnsi="Times New Roman" w:cs="Times New Roman"/>
+          <w:sz w:val="28"/>
+          <w:szCs w:val="28"/>
+        </w:rPr>
+        <w:t>, integration,</w:t>
+      </w:r>
+      <w:r>
+        <w:rPr>
+          <w:rFonts w:ascii="Times New Roman" w:hAnsi="Times New Roman" w:cs="Times New Roman"/>
+          <w:sz w:val="28"/>
+          <w:szCs w:val="28"/>
+        </w:rPr>
+        <w:t xml:space="preserve"> and </w:t>
       </w:r>
       <w:r>
         <w:rPr>
@@ -2121,7 +2165,39 @@
           <w:sz w:val="28"/>
           <w:szCs w:val="28"/>
         </w:rPr>
-        <w:t>obtain net measurements as well as droplet volume, improve the user interface, and the processing time.</w:t>
+        <w:t>obtain net measurements as well as droplet volume,</w:t>
+      </w:r>
+      <w:r>
+        <w:rPr>
+          <w:rFonts w:ascii="Times New Roman" w:hAnsi="Times New Roman" w:cs="Times New Roman"/>
+          <w:sz w:val="28"/>
+          <w:szCs w:val="28"/>
+        </w:rPr>
+        <w:t xml:space="preserve"> and</w:t>
+      </w:r>
+      <w:r>
+        <w:rPr>
+          <w:rFonts w:ascii="Times New Roman" w:hAnsi="Times New Roman" w:cs="Times New Roman"/>
+          <w:sz w:val="28"/>
+          <w:szCs w:val="28"/>
+        </w:rPr>
+        <w:t xml:space="preserve"> improve the </w:t>
+      </w:r>
+      <w:r>
+        <w:rPr>
+          <w:rFonts w:ascii="Times New Roman" w:hAnsi="Times New Roman" w:cs="Times New Roman"/>
+          <w:sz w:val="28"/>
+          <w:szCs w:val="28"/>
+        </w:rPr>
+        <w:t>user interface</w:t>
+      </w:r>
+      <w:r>
+        <w:rPr>
+          <w:rFonts w:ascii="Times New Roman" w:hAnsi="Times New Roman" w:cs="Times New Roman"/>
+          <w:sz w:val="28"/>
+          <w:szCs w:val="28"/>
+        </w:rPr>
+        <w:t xml:space="preserve"> and the processing time.</w:t>
       </w:r>
     </w:p>
     <w:p>
@@ -2451,6 +2527,117 @@
     </w:p>
     <w:p>
       <w:pPr>
+        <w:numPr>
+          <w:ilvl w:val="0"/>
+          <w:numId w:val="12"/>
+        </w:numPr>
+        <w:shd w:val="clear" w:color="auto" w:fill="FFFFFF"/>
+        <w:rPr>
+          <w:rFonts w:ascii="Times New Roman" w:eastAsia="Times New Roman" w:hAnsi="Times New Roman" w:cs="Times New Roman"/>
+          <w:color w:val="222222"/>
+          <w:sz w:val="28"/>
+          <w:szCs w:val="28"/>
+        </w:rPr>
+      </w:pPr>
+      <w:r>
+        <w:rPr>
+          <w:rFonts w:ascii="Times New Roman" w:eastAsia="Times New Roman" w:hAnsi="Times New Roman" w:cs="Times New Roman"/>
+          <w:b/>
+          <w:bCs/>
+          <w:color w:val="222222"/>
+          <w:sz w:val="28"/>
+          <w:szCs w:val="28"/>
+        </w:rPr>
+        <w:t>Integration testing</w:t>
+      </w:r>
+      <w:r>
+        <w:rPr>
+          <w:rFonts w:ascii="Times New Roman" w:eastAsia="Times New Roman" w:hAnsi="Times New Roman" w:cs="Times New Roman"/>
+          <w:color w:val="222222"/>
+          <w:sz w:val="28"/>
+          <w:szCs w:val="28"/>
+        </w:rPr>
+        <w:t xml:space="preserve"> - This is 't</w:t>
+      </w:r>
+      <w:r>
+        <w:rPr>
+          <w:rFonts w:ascii="Times New Roman" w:eastAsia="Times New Roman" w:hAnsi="Times New Roman" w:cs="Times New Roman"/>
+          <w:color w:val="222222"/>
+          <w:sz w:val="28"/>
+          <w:szCs w:val="28"/>
+        </w:rPr>
+        <w:t>he phase in software </w:t>
+      </w:r>
+      <w:r>
+        <w:rPr>
+          <w:rFonts w:ascii="Times New Roman" w:eastAsia="Times New Roman" w:hAnsi="Times New Roman" w:cs="Times New Roman"/>
+          <w:b/>
+          <w:bCs/>
+          <w:color w:val="222222"/>
+          <w:sz w:val="28"/>
+          <w:szCs w:val="28"/>
+        </w:rPr>
+        <w:t>testing</w:t>
+      </w:r>
+      <w:r>
+        <w:rPr>
+          <w:rFonts w:ascii="Times New Roman" w:eastAsia="Times New Roman" w:hAnsi="Times New Roman" w:cs="Times New Roman"/>
+          <w:color w:val="222222"/>
+          <w:sz w:val="28"/>
+          <w:szCs w:val="28"/>
+        </w:rPr>
+        <w:t xml:space="preserve"> in which individual software modules are combined and tested as a group. It occurs after before </w:t>
+      </w:r>
+      <w:r>
+        <w:rPr>
+          <w:rFonts w:ascii="Times New Roman" w:eastAsia="Times New Roman" w:hAnsi="Times New Roman" w:cs="Times New Roman"/>
+          <w:color w:val="222222"/>
+          <w:sz w:val="28"/>
+          <w:szCs w:val="28"/>
+        </w:rPr>
+        <w:t>system</w:t>
+      </w:r>
+      <w:r>
+        <w:rPr>
+          <w:rFonts w:ascii="Times New Roman" w:eastAsia="Times New Roman" w:hAnsi="Times New Roman" w:cs="Times New Roman"/>
+          <w:color w:val="222222"/>
+          <w:sz w:val="28"/>
+          <w:szCs w:val="28"/>
+        </w:rPr>
+        <w:t> </w:t>
+      </w:r>
+      <w:r>
+        <w:rPr>
+          <w:rFonts w:ascii="Times New Roman" w:eastAsia="Times New Roman" w:hAnsi="Times New Roman" w:cs="Times New Roman"/>
+          <w:bCs/>
+          <w:color w:val="222222"/>
+          <w:sz w:val="28"/>
+          <w:szCs w:val="28"/>
+        </w:rPr>
+        <w:t>testing</w:t>
+      </w:r>
+      <w:r>
+        <w:rPr>
+          <w:rFonts w:ascii="Times New Roman" w:eastAsia="Times New Roman" w:hAnsi="Times New Roman" w:cs="Times New Roman"/>
+          <w:color w:val="222222"/>
+          <w:sz w:val="28"/>
+          <w:szCs w:val="28"/>
+        </w:rPr>
+        <w:t>.</w:t>
+      </w:r>
+    </w:p>
+    <w:p>
+      <w:pPr>
+        <w:pStyle w:val="ListParagraph"/>
+        <w:ind w:left="360" w:firstLine="0"/>
+        <w:rPr>
+          <w:sz w:val="28"/>
+          <w:szCs w:val="28"/>
+        </w:rPr>
+      </w:pPr>
+    </w:p>
+    <w:p>
+      <w:pPr>
         <w:pStyle w:val="ListParagraph"/>
         <w:numPr>
           <w:ilvl w:val="0"/>
@@ -2468,6 +2655,7 @@
           <w:sz w:val="28"/>
           <w:szCs w:val="28"/>
         </w:rPr>
+        <w:lastRenderedPageBreak/>
         <w:t xml:space="preserve">System Testing – </w:t>
       </w:r>
       <w:r>
@@ -2638,6 +2826,16 @@
           <w:szCs w:val="28"/>
         </w:rPr>
       </w:pPr>
+    </w:p>
+    <w:p>
+      <w:pPr>
+        <w:ind w:left="0" w:firstLine="0"/>
+        <w:rPr>
+          <w:rFonts w:ascii="Times New Roman" w:hAnsi="Times New Roman" w:cs="Times New Roman"/>
+          <w:sz w:val="28"/>
+          <w:szCs w:val="28"/>
+        </w:rPr>
+      </w:pPr>
       <w:r>
         <w:rPr>
           <w:rFonts w:ascii="Times New Roman" w:hAnsi="Times New Roman" w:cs="Times New Roman"/>
@@ -2645,7 +2843,6 @@
           <w:szCs w:val="28"/>
           <w:u w:val="single"/>
         </w:rPr>
-        <w:lastRenderedPageBreak/>
         <w:t>2.2 The</w:t>
       </w:r>
       <w:r>
@@ -3066,7 +3263,16 @@
           <w:sz w:val="28"/>
           <w:szCs w:val="28"/>
         </w:rPr>
-        <w:t>Interface Testing is performed to evaluate whether the user interface of the Image Processing Tool passes data correctly and behaves as expected by the user. It is to verify if all the interactions between functional modules are working properly and errors are handled properly.</w:t>
+        <w:t xml:space="preserve">Interface Testing is performed to evaluate whether the user interface of the Image Processing Tool passes data correctly and behaves as expected by the user. It is to </w:t>
+      </w:r>
+      <w:r>
+        <w:rPr>
+          <w:rFonts w:ascii="Times New Roman" w:hAnsi="Times New Roman" w:cs="Times New Roman"/>
+          <w:sz w:val="28"/>
+          <w:szCs w:val="28"/>
+        </w:rPr>
+        <w:lastRenderedPageBreak/>
+        <w:t>verify if all the interactions between functional modules are working properly and errors are handled properly.</w:t>
       </w:r>
     </w:p>
     <w:p>
@@ -3152,7 +3358,6 @@
           <w:sz w:val="28"/>
           <w:szCs w:val="28"/>
         </w:rPr>
-        <w:lastRenderedPageBreak/>
         <w:t>Exit Criteria</w:t>
       </w:r>
       <w:r>
@@ -3713,159 +3918,30 @@
           <w:szCs w:val="32"/>
         </w:rPr>
       </w:pPr>
-      <w:r>
+    </w:p>
+    <w:p>
+      <w:pPr>
+        <w:ind w:left="0" w:firstLine="0"/>
+        <w:contextualSpacing/>
         <w:rPr>
           <w:rFonts w:ascii="Times New Roman" w:hAnsi="Times New Roman" w:cs="Times New Roman"/>
           <w:b/>
           <w:sz w:val="32"/>
           <w:szCs w:val="32"/>
         </w:rPr>
-        <w:t xml:space="preserve">3. </w:t>
-      </w:r>
-      <w:r>
+      </w:pPr>
+    </w:p>
+    <w:p>
+      <w:pPr>
+        <w:ind w:left="0" w:firstLine="0"/>
+        <w:contextualSpacing/>
         <w:rPr>
           <w:rFonts w:ascii="Times New Roman" w:hAnsi="Times New Roman" w:cs="Times New Roman"/>
           <w:b/>
           <w:sz w:val="32"/>
           <w:szCs w:val="32"/>
         </w:rPr>
-        <w:t>Test Schedule</w:t>
-      </w:r>
-    </w:p>
-    <w:p>
-      <w:pPr>
-        <w:ind w:left="0" w:firstLine="0"/>
-        <w:contextualSpacing/>
-        <w:rPr>
-          <w:rFonts w:ascii="Times New Roman" w:hAnsi="Times New Roman" w:cs="Times New Roman"/>
-          <w:sz w:val="28"/>
-          <w:szCs w:val="28"/>
-        </w:rPr>
-      </w:pPr>
-    </w:p>
-    <w:p>
-      <w:pPr>
-        <w:ind w:left="0" w:firstLine="0"/>
-        <w:contextualSpacing/>
-        <w:rPr>
-          <w:rFonts w:ascii="Times New Roman" w:hAnsi="Times New Roman" w:cs="Times New Roman"/>
-          <w:sz w:val="28"/>
-          <w:szCs w:val="28"/>
-        </w:rPr>
-      </w:pPr>
-      <w:r>
-        <w:rPr>
-          <w:rFonts w:ascii="Times New Roman" w:hAnsi="Times New Roman" w:cs="Times New Roman"/>
-          <w:sz w:val="28"/>
-          <w:szCs w:val="28"/>
-        </w:rPr>
-        <w:t>For the testing phase</w:t>
-      </w:r>
-      <w:r>
-        <w:rPr>
-          <w:rFonts w:ascii="Times New Roman" w:hAnsi="Times New Roman" w:cs="Times New Roman"/>
-          <w:sz w:val="28"/>
-          <w:szCs w:val="28"/>
-        </w:rPr>
-        <w:t>, the following schedule will apply, with room for flexibility as needed:</w:t>
-      </w:r>
-    </w:p>
-    <w:p>
-      <w:pPr>
-        <w:ind w:left="0" w:firstLine="0"/>
-        <w:contextualSpacing/>
-        <w:rPr>
-          <w:rFonts w:ascii="Times New Roman" w:hAnsi="Times New Roman" w:cs="Times New Roman"/>
-          <w:sz w:val="28"/>
-          <w:szCs w:val="28"/>
-        </w:rPr>
-      </w:pPr>
-      <w:r>
-        <w:rPr>
-          <w:rFonts w:ascii="Times New Roman" w:hAnsi="Times New Roman" w:cs="Times New Roman"/>
-          <w:sz w:val="28"/>
-          <w:szCs w:val="28"/>
-        </w:rPr>
-        <w:t>Interface</w:t>
-      </w:r>
-      <w:r>
-        <w:rPr>
-          <w:rFonts w:ascii="Times New Roman" w:hAnsi="Times New Roman" w:cs="Times New Roman"/>
-          <w:sz w:val="28"/>
-          <w:szCs w:val="28"/>
-        </w:rPr>
-        <w:t xml:space="preserve"> te</w:t>
-      </w:r>
-      <w:r>
-        <w:rPr>
-          <w:rFonts w:ascii="Times New Roman" w:hAnsi="Times New Roman" w:cs="Times New Roman"/>
-          <w:sz w:val="28"/>
-          <w:szCs w:val="28"/>
-        </w:rPr>
-        <w:t>sting: 2</w:t>
-      </w:r>
-      <w:r>
-        <w:rPr>
-          <w:rFonts w:ascii="Times New Roman" w:hAnsi="Times New Roman" w:cs="Times New Roman"/>
-          <w:sz w:val="28"/>
-          <w:szCs w:val="28"/>
-        </w:rPr>
-        <w:t xml:space="preserve"> days</w:t>
-      </w:r>
-    </w:p>
-    <w:p>
-      <w:pPr>
-        <w:ind w:left="0" w:firstLine="0"/>
-        <w:contextualSpacing/>
-        <w:rPr>
-          <w:rFonts w:ascii="Times New Roman" w:hAnsi="Times New Roman" w:cs="Times New Roman"/>
-          <w:sz w:val="28"/>
-          <w:szCs w:val="28"/>
-        </w:rPr>
-      </w:pPr>
-      <w:r>
-        <w:rPr>
-          <w:rFonts w:ascii="Times New Roman" w:hAnsi="Times New Roman" w:cs="Times New Roman"/>
-          <w:sz w:val="28"/>
-          <w:szCs w:val="28"/>
-        </w:rPr>
-        <w:t>Integration testing: 3 days</w:t>
-      </w:r>
-    </w:p>
-    <w:p>
-      <w:pPr>
-        <w:ind w:left="0" w:firstLine="0"/>
-        <w:contextualSpacing/>
-        <w:rPr>
-          <w:rFonts w:ascii="Times New Roman" w:hAnsi="Times New Roman" w:cs="Times New Roman"/>
-          <w:sz w:val="28"/>
-          <w:szCs w:val="28"/>
-        </w:rPr>
-      </w:pPr>
-      <w:r>
-        <w:rPr>
-          <w:rFonts w:ascii="Times New Roman" w:hAnsi="Times New Roman" w:cs="Times New Roman"/>
-          <w:sz w:val="28"/>
-          <w:szCs w:val="28"/>
-        </w:rPr>
-        <w:t>System testing: 2</w:t>
-      </w:r>
-      <w:r>
-        <w:rPr>
-          <w:rFonts w:ascii="Times New Roman" w:hAnsi="Times New Roman" w:cs="Times New Roman"/>
-          <w:sz w:val="28"/>
-          <w:szCs w:val="28"/>
-        </w:rPr>
-        <w:t xml:space="preserve"> day</w:t>
-      </w:r>
-      <w:r>
-        <w:rPr>
-          <w:rFonts w:ascii="Times New Roman" w:hAnsi="Times New Roman" w:cs="Times New Roman"/>
-          <w:sz w:val="28"/>
-          <w:szCs w:val="28"/>
-        </w:rPr>
-        <w:t>s</w:t>
-      </w:r>
+      </w:pPr>
     </w:p>
     <w:p>
       <w:pPr>
@@ -3878,49 +3954,184 @@
           <w:szCs w:val="32"/>
         </w:rPr>
       </w:pPr>
-    </w:p>
-    <w:p>
-      <w:pPr>
-        <w:ind w:left="0" w:firstLine="0"/>
-        <w:contextualSpacing/>
+      <w:r>
         <w:rPr>
           <w:rFonts w:ascii="Times New Roman" w:hAnsi="Times New Roman" w:cs="Times New Roman"/>
           <w:b/>
           <w:sz w:val="32"/>
           <w:szCs w:val="32"/>
         </w:rPr>
-      </w:pPr>
-    </w:p>
-    <w:p>
-      <w:pPr>
-        <w:ind w:left="0" w:firstLine="0"/>
-        <w:contextualSpacing/>
+        <w:lastRenderedPageBreak/>
+        <w:t xml:space="preserve">3. </w:t>
+      </w:r>
+      <w:r>
         <w:rPr>
           <w:rFonts w:ascii="Times New Roman" w:hAnsi="Times New Roman" w:cs="Times New Roman"/>
           <w:b/>
           <w:sz w:val="32"/>
           <w:szCs w:val="32"/>
         </w:rPr>
-      </w:pPr>
-      <w:r>
+        <w:t>Test Schedule</w:t>
+      </w:r>
+    </w:p>
+    <w:p>
+      <w:pPr>
+        <w:ind w:left="0" w:firstLine="0"/>
+        <w:contextualSpacing/>
+        <w:rPr>
+          <w:rFonts w:ascii="Times New Roman" w:hAnsi="Times New Roman" w:cs="Times New Roman"/>
+          <w:sz w:val="28"/>
+          <w:szCs w:val="28"/>
+        </w:rPr>
+      </w:pPr>
+    </w:p>
+    <w:p>
+      <w:pPr>
+        <w:ind w:left="0" w:firstLine="0"/>
+        <w:contextualSpacing/>
+        <w:rPr>
+          <w:rFonts w:ascii="Times New Roman" w:hAnsi="Times New Roman" w:cs="Times New Roman"/>
+          <w:sz w:val="28"/>
+          <w:szCs w:val="28"/>
+        </w:rPr>
+      </w:pPr>
+      <w:r>
+        <w:rPr>
+          <w:rFonts w:ascii="Times New Roman" w:hAnsi="Times New Roman" w:cs="Times New Roman"/>
+          <w:sz w:val="28"/>
+          <w:szCs w:val="28"/>
+        </w:rPr>
+        <w:t>For the testing phase</w:t>
+      </w:r>
+      <w:r>
+        <w:rPr>
+          <w:rFonts w:ascii="Times New Roman" w:hAnsi="Times New Roman" w:cs="Times New Roman"/>
+          <w:sz w:val="28"/>
+          <w:szCs w:val="28"/>
+        </w:rPr>
+        <w:t>, the following schedule will apply, with room for flexibility as needed:</w:t>
+      </w:r>
+    </w:p>
+    <w:p>
+      <w:pPr>
+        <w:ind w:left="0" w:firstLine="0"/>
+        <w:contextualSpacing/>
+        <w:rPr>
+          <w:rFonts w:ascii="Times New Roman" w:hAnsi="Times New Roman" w:cs="Times New Roman"/>
+          <w:sz w:val="28"/>
+          <w:szCs w:val="28"/>
+        </w:rPr>
+      </w:pPr>
+      <w:r>
+        <w:rPr>
+          <w:rFonts w:ascii="Times New Roman" w:hAnsi="Times New Roman" w:cs="Times New Roman"/>
+          <w:sz w:val="28"/>
+          <w:szCs w:val="28"/>
+        </w:rPr>
+        <w:t>Interface</w:t>
+      </w:r>
+      <w:r>
+        <w:rPr>
+          <w:rFonts w:ascii="Times New Roman" w:hAnsi="Times New Roman" w:cs="Times New Roman"/>
+          <w:sz w:val="28"/>
+          <w:szCs w:val="28"/>
+        </w:rPr>
+        <w:t xml:space="preserve"> te</w:t>
+      </w:r>
+      <w:r>
+        <w:rPr>
+          <w:rFonts w:ascii="Times New Roman" w:hAnsi="Times New Roman" w:cs="Times New Roman"/>
+          <w:sz w:val="28"/>
+          <w:szCs w:val="28"/>
+        </w:rPr>
+        <w:t>sting: 2</w:t>
+      </w:r>
+      <w:r>
+        <w:rPr>
+          <w:rFonts w:ascii="Times New Roman" w:hAnsi="Times New Roman" w:cs="Times New Roman"/>
+          <w:sz w:val="28"/>
+          <w:szCs w:val="28"/>
+        </w:rPr>
+        <w:t xml:space="preserve"> days</w:t>
+      </w:r>
+    </w:p>
+    <w:p>
+      <w:pPr>
+        <w:ind w:left="0" w:firstLine="0"/>
+        <w:contextualSpacing/>
+        <w:rPr>
+          <w:rFonts w:ascii="Times New Roman" w:hAnsi="Times New Roman" w:cs="Times New Roman"/>
+          <w:sz w:val="28"/>
+          <w:szCs w:val="28"/>
+        </w:rPr>
+      </w:pPr>
+      <w:r>
+        <w:rPr>
+          <w:rFonts w:ascii="Times New Roman" w:hAnsi="Times New Roman" w:cs="Times New Roman"/>
+          <w:sz w:val="28"/>
+          <w:szCs w:val="28"/>
+        </w:rPr>
+        <w:t>Integration testing: 3 days</w:t>
+      </w:r>
+    </w:p>
+    <w:p>
+      <w:pPr>
+        <w:ind w:left="0" w:firstLine="0"/>
+        <w:contextualSpacing/>
+        <w:rPr>
+          <w:rFonts w:ascii="Times New Roman" w:hAnsi="Times New Roman" w:cs="Times New Roman"/>
+          <w:sz w:val="28"/>
+          <w:szCs w:val="28"/>
+        </w:rPr>
+      </w:pPr>
+      <w:r>
+        <w:rPr>
+          <w:rFonts w:ascii="Times New Roman" w:hAnsi="Times New Roman" w:cs="Times New Roman"/>
+          <w:sz w:val="28"/>
+          <w:szCs w:val="28"/>
+        </w:rPr>
+        <w:t>System testing: 2</w:t>
+      </w:r>
+      <w:r>
+        <w:rPr>
+          <w:rFonts w:ascii="Times New Roman" w:hAnsi="Times New Roman" w:cs="Times New Roman"/>
+          <w:sz w:val="28"/>
+          <w:szCs w:val="28"/>
+        </w:rPr>
+        <w:t xml:space="preserve"> day</w:t>
+      </w:r>
+      <w:r>
+        <w:rPr>
+          <w:rFonts w:ascii="Times New Roman" w:hAnsi="Times New Roman" w:cs="Times New Roman"/>
+          <w:sz w:val="28"/>
+          <w:szCs w:val="28"/>
+        </w:rPr>
+        <w:t>s</w:t>
+      </w:r>
+    </w:p>
+    <w:p>
+      <w:pPr>
+        <w:ind w:left="0" w:firstLine="0"/>
+        <w:contextualSpacing/>
         <w:rPr>
           <w:rFonts w:ascii="Times New Roman" w:hAnsi="Times New Roman" w:cs="Times New Roman"/>
           <w:b/>
           <w:sz w:val="32"/>
           <w:szCs w:val="32"/>
         </w:rPr>
-        <w:lastRenderedPageBreak/>
-        <w:t>4</w:t>
-      </w:r>
-      <w:r>
+      </w:pPr>
+    </w:p>
+    <w:p>
+      <w:pPr>
+        <w:ind w:left="0" w:firstLine="0"/>
+        <w:contextualSpacing/>
         <w:rPr>
           <w:rFonts w:ascii="Times New Roman" w:hAnsi="Times New Roman" w:cs="Times New Roman"/>
           <w:b/>
           <w:sz w:val="32"/>
           <w:szCs w:val="32"/>
         </w:rPr>
-        <w:t xml:space="preserve">. </w:t>
-      </w:r>
+      </w:pPr>
       <w:r>
         <w:rPr>
           <w:rFonts w:ascii="Times New Roman" w:hAnsi="Times New Roman" w:cs="Times New Roman"/>
@@ -3928,7 +4139,7 @@
           <w:sz w:val="32"/>
           <w:szCs w:val="32"/>
         </w:rPr>
-        <w:t>Resources</w:t>
+        <w:t>4</w:t>
       </w:r>
       <w:r>
         <w:rPr>
@@ -3937,6 +4148,24 @@
           <w:sz w:val="32"/>
           <w:szCs w:val="32"/>
         </w:rPr>
+        <w:t xml:space="preserve">. </w:t>
+      </w:r>
+      <w:r>
+        <w:rPr>
+          <w:rFonts w:ascii="Times New Roman" w:hAnsi="Times New Roman" w:cs="Times New Roman"/>
+          <w:b/>
+          <w:sz w:val="32"/>
+          <w:szCs w:val="32"/>
+        </w:rPr>
+        <w:t>Resources</w:t>
+      </w:r>
+      <w:r>
+        <w:rPr>
+          <w:rFonts w:ascii="Times New Roman" w:hAnsi="Times New Roman" w:cs="Times New Roman"/>
+          <w:b/>
+          <w:sz w:val="32"/>
+          <w:szCs w:val="32"/>
+        </w:rPr>
         <w:t xml:space="preserve"> </w:t>
       </w:r>
     </w:p>
@@ -4627,26 +4856,6 @@
     </w:p>
     <w:p>
       <w:pPr>
-        <w:spacing w:line="288" w:lineRule="auto"/>
-        <w:ind w:left="0" w:firstLine="0"/>
-        <w:contextualSpacing/>
-        <w:rPr>
-          <w:rFonts w:ascii="Times New Roman" w:hAnsi="Times New Roman" w:cs="Times New Roman"/>
-          <w:sz w:val="28"/>
-          <w:szCs w:val="28"/>
-        </w:rPr>
-      </w:pPr>
-      <w:r>
-        <w:rPr>
-          <w:rFonts w:ascii="Times New Roman" w:hAnsi="Times New Roman" w:cs="Times New Roman"/>
-          <w:sz w:val="28"/>
-          <w:szCs w:val="28"/>
-        </w:rPr>
-        <w:tab/>
-      </w:r>
-    </w:p>
-    <w:p>
-      <w:pPr>
         <w:ind w:left="0" w:firstLine="0"/>
         <w:contextualSpacing/>
         <w:rPr>
@@ -4663,6 +4872,7 @@
           <w:sz w:val="32"/>
           <w:szCs w:val="32"/>
         </w:rPr>
+        <w:lastRenderedPageBreak/>
         <w:t>5</w:t>
       </w:r>
       <w:r>
@@ -4819,7 +5029,6 @@
           <w:sz w:val="32"/>
           <w:szCs w:val="32"/>
         </w:rPr>
-        <w:lastRenderedPageBreak/>
         <w:t>6</w:t>
       </w:r>
       <w:r>
@@ -13290,24 +13499,6 @@
           <w:szCs w:val="28"/>
         </w:rPr>
       </w:pPr>
-      <w:r>
-        <w:rPr>
-          <w:rFonts w:ascii="Times New Roman" w:hAnsi="Times New Roman" w:cs="Times New Roman"/>
-          <w:b/>
-          <w:sz w:val="28"/>
-          <w:szCs w:val="28"/>
-        </w:rPr>
-        <w:t>Integration</w:t>
-      </w:r>
-      <w:r>
-        <w:rPr>
-          <w:rFonts w:ascii="Times New Roman" w:hAnsi="Times New Roman" w:cs="Times New Roman"/>
-          <w:b/>
-          <w:sz w:val="28"/>
-          <w:szCs w:val="28"/>
-        </w:rPr>
-        <w:t xml:space="preserve"> Test Cases</w:t>
-      </w:r>
     </w:p>
     <w:p>
       <w:pPr>
@@ -13319,6 +13510,47 @@
           <w:szCs w:val="28"/>
         </w:rPr>
       </w:pPr>
+    </w:p>
+    <w:p>
+      <w:pPr>
+        <w:ind w:left="0" w:firstLine="0"/>
+        <w:rPr>
+          <w:rFonts w:ascii="Times New Roman" w:hAnsi="Times New Roman" w:cs="Times New Roman"/>
+          <w:b/>
+          <w:sz w:val="28"/>
+          <w:szCs w:val="28"/>
+        </w:rPr>
+      </w:pPr>
+    </w:p>
+    <w:p>
+      <w:pPr>
+        <w:ind w:left="0" w:firstLine="0"/>
+        <w:rPr>
+          <w:rFonts w:ascii="Times New Roman" w:hAnsi="Times New Roman" w:cs="Times New Roman"/>
+          <w:b/>
+          <w:sz w:val="28"/>
+          <w:szCs w:val="28"/>
+        </w:rPr>
+      </w:pPr>
+      <w:r>
+        <w:rPr>
+          <w:rFonts w:ascii="Times New Roman" w:hAnsi="Times New Roman" w:cs="Times New Roman"/>
+          <w:b/>
+          <w:sz w:val="28"/>
+          <w:szCs w:val="28"/>
+        </w:rPr>
+        <w:lastRenderedPageBreak/>
+        <w:t>Integration</w:t>
+      </w:r>
+      <w:r>
+        <w:rPr>
+          <w:rFonts w:ascii="Times New Roman" w:hAnsi="Times New Roman" w:cs="Times New Roman"/>
+          <w:b/>
+          <w:sz w:val="28"/>
+          <w:szCs w:val="28"/>
+        </w:rPr>
+        <w:t xml:space="preserve"> Test Cases</w:t>
+      </w:r>
     </w:p>
     <w:p>
       <w:pPr>
@@ -13384,7 +13616,6 @@
                 <w:sz w:val="28"/>
                 <w:szCs w:val="28"/>
               </w:rPr>
-              <w:lastRenderedPageBreak/>
               <w:t>Test Cases</w:t>
             </w:r>
           </w:p>
@@ -13520,7 +13751,7 @@
       </w:tr>
       <w:tr>
         <w:trPr>
-          <w:trHeight w:val="750"/>
+          <w:trHeight w:val="512"/>
         </w:trPr>
         <w:tc>
           <w:tcPr>
@@ -14080,7 +14311,7 @@
       </w:tr>
       <w:tr>
         <w:trPr>
-          <w:trHeight w:val="3150"/>
+          <w:trHeight w:val="1538"/>
         </w:trPr>
         <w:tc>
           <w:tcPr>
@@ -14831,7 +15062,7 @@
       </w:tr>
       <w:tr>
         <w:trPr>
-          <w:trHeight w:val="3930"/>
+          <w:trHeight w:val="2285"/>
         </w:trPr>
         <w:tc>
           <w:tcPr>
@@ -14856,7 +15087,6 @@
                 <w:sz w:val="24"/>
                 <w:szCs w:val="24"/>
               </w:rPr>
-              <w:lastRenderedPageBreak/>
               <w:t>RN 043</w:t>
             </w:r>
             <w:r>
@@ -15024,46 +15254,14 @@
           <w:szCs w:val="28"/>
         </w:rPr>
       </w:pPr>
-    </w:p>
-    <w:p>
-      <w:pPr>
-        <w:ind w:left="0" w:firstLine="0"/>
+      <w:r>
         <w:rPr>
           <w:rFonts w:ascii="Times New Roman" w:hAnsi="Times New Roman" w:cs="Times New Roman"/>
           <w:b/>
           <w:sz w:val="28"/>
           <w:szCs w:val="28"/>
         </w:rPr>
-      </w:pPr>
-    </w:p>
-    <w:p>
-      <w:pPr>
-        <w:ind w:left="0" w:firstLine="0"/>
-        <w:rPr>
-          <w:rFonts w:ascii="Times New Roman" w:hAnsi="Times New Roman" w:cs="Times New Roman"/>
-          <w:b/>
-          <w:sz w:val="28"/>
-          <w:szCs w:val="28"/>
-        </w:rPr>
-      </w:pPr>
-    </w:p>
-    <w:p>
-      <w:pPr>
-        <w:ind w:left="0" w:firstLine="0"/>
-        <w:rPr>
-          <w:rFonts w:ascii="Times New Roman" w:hAnsi="Times New Roman" w:cs="Times New Roman"/>
-          <w:b/>
-          <w:sz w:val="28"/>
-          <w:szCs w:val="28"/>
-        </w:rPr>
-      </w:pPr>
-      <w:r>
-        <w:rPr>
-          <w:rFonts w:ascii="Times New Roman" w:hAnsi="Times New Roman" w:cs="Times New Roman"/>
-          <w:b/>
-          <w:sz w:val="28"/>
-          <w:szCs w:val="28"/>
-        </w:rPr>
+        <w:lastRenderedPageBreak/>
         <w:t>System Test Cases</w:t>
       </w:r>
     </w:p>
@@ -15080,7 +15278,7 @@
     </w:p>
     <w:tbl>
       <w:tblPr>
-        <w:tblW w:w="9040" w:type="dxa"/>
+        <w:tblW w:w="9404" w:type="dxa"/>
         <w:tblInd w:w="91" w:type="dxa"/>
         <w:tblBorders>
           <w:top w:val="single" w:sz="4" w:space="0" w:color="auto"/>
@@ -15169,7 +15367,7 @@
         </w:tc>
         <w:tc>
           <w:tcPr>
-            <w:tcW w:w="1805" w:type="dxa"/>
+            <w:tcW w:w="1987" w:type="dxa"/>
             <w:shd w:val="clear" w:color="auto" w:fill="auto"/>
             <w:hideMark/>
           </w:tcPr>
@@ -15233,7 +15431,7 @@
         </w:tc>
         <w:tc>
           <w:tcPr>
-            <w:tcW w:w="1661" w:type="dxa"/>
+            <w:tcW w:w="1843" w:type="dxa"/>
             <w:shd w:val="clear" w:color="auto" w:fill="auto"/>
             <w:hideMark/>
           </w:tcPr>
@@ -15321,7 +15519,7 @@
         </w:tc>
         <w:tc>
           <w:tcPr>
-            <w:tcW w:w="1805" w:type="dxa"/>
+            <w:tcW w:w="1987" w:type="dxa"/>
             <w:shd w:val="clear" w:color="auto" w:fill="auto"/>
             <w:hideMark/>
           </w:tcPr>
@@ -15357,7 +15555,7 @@
         </w:tc>
         <w:tc>
           <w:tcPr>
-            <w:tcW w:w="1661" w:type="dxa"/>
+            <w:tcW w:w="1843" w:type="dxa"/>
             <w:shd w:val="clear" w:color="auto" w:fill="auto"/>
             <w:hideMark/>
           </w:tcPr>
@@ -15444,7 +15642,7 @@
         </w:tc>
         <w:tc>
           <w:tcPr>
-            <w:tcW w:w="1805" w:type="dxa"/>
+            <w:tcW w:w="1987" w:type="dxa"/>
             <w:shd w:val="clear" w:color="auto" w:fill="auto"/>
             <w:hideMark/>
           </w:tcPr>
@@ -15498,7 +15696,7 @@
         </w:tc>
         <w:tc>
           <w:tcPr>
-            <w:tcW w:w="1661" w:type="dxa"/>
+            <w:tcW w:w="1843" w:type="dxa"/>
             <w:shd w:val="clear" w:color="auto" w:fill="auto"/>
             <w:hideMark/>
           </w:tcPr>
@@ -15594,7 +15792,7 @@
         </w:tc>
         <w:tc>
           <w:tcPr>
-            <w:tcW w:w="1805" w:type="dxa"/>
+            <w:tcW w:w="1987" w:type="dxa"/>
             <w:shd w:val="clear" w:color="auto" w:fill="auto"/>
             <w:hideMark/>
           </w:tcPr>
@@ -15668,7 +15866,7 @@
         </w:tc>
         <w:tc>
           <w:tcPr>
-            <w:tcW w:w="1661" w:type="dxa"/>
+            <w:tcW w:w="1843" w:type="dxa"/>
             <w:shd w:val="clear" w:color="auto" w:fill="auto"/>
             <w:hideMark/>
           </w:tcPr>
@@ -15721,7 +15919,6 @@
                 <w:sz w:val="24"/>
                 <w:szCs w:val="24"/>
               </w:rPr>
-              <w:lastRenderedPageBreak/>
               <w:t>BW 013</w:t>
             </w:r>
             <w:r>
@@ -15765,7 +15962,7 @@
         </w:tc>
         <w:tc>
           <w:tcPr>
-            <w:tcW w:w="1805" w:type="dxa"/>
+            <w:tcW w:w="1987" w:type="dxa"/>
             <w:shd w:val="clear" w:color="auto" w:fill="auto"/>
             <w:hideMark/>
           </w:tcPr>
@@ -15839,7 +16036,7 @@
         </w:tc>
         <w:tc>
           <w:tcPr>
-            <w:tcW w:w="1661" w:type="dxa"/>
+            <w:tcW w:w="1843" w:type="dxa"/>
             <w:shd w:val="clear" w:color="auto" w:fill="auto"/>
             <w:hideMark/>
           </w:tcPr>
@@ -15922,7 +16119,7 @@
         </w:tc>
         <w:tc>
           <w:tcPr>
-            <w:tcW w:w="1805" w:type="dxa"/>
+            <w:tcW w:w="1987" w:type="dxa"/>
             <w:shd w:val="clear" w:color="auto" w:fill="auto"/>
             <w:hideMark/>
           </w:tcPr>
@@ -15958,7 +16155,7 @@
         </w:tc>
         <w:tc>
           <w:tcPr>
-            <w:tcW w:w="1661" w:type="dxa"/>
+            <w:tcW w:w="1843" w:type="dxa"/>
             <w:shd w:val="clear" w:color="auto" w:fill="auto"/>
             <w:hideMark/>
           </w:tcPr>
@@ -16045,7 +16242,7 @@
         </w:tc>
         <w:tc>
           <w:tcPr>
-            <w:tcW w:w="1805" w:type="dxa"/>
+            <w:tcW w:w="1987" w:type="dxa"/>
             <w:shd w:val="clear" w:color="auto" w:fill="auto"/>
             <w:hideMark/>
           </w:tcPr>
@@ -16099,7 +16296,7 @@
         </w:tc>
         <w:tc>
           <w:tcPr>
-            <w:tcW w:w="1661" w:type="dxa"/>
+            <w:tcW w:w="1843" w:type="dxa"/>
             <w:shd w:val="clear" w:color="auto" w:fill="auto"/>
             <w:hideMark/>
           </w:tcPr>
@@ -16195,7 +16392,7 @@
         </w:tc>
         <w:tc>
           <w:tcPr>
-            <w:tcW w:w="1805" w:type="dxa"/>
+            <w:tcW w:w="1987" w:type="dxa"/>
             <w:shd w:val="clear" w:color="auto" w:fill="auto"/>
             <w:hideMark/>
           </w:tcPr>
@@ -16249,7 +16446,7 @@
         </w:tc>
         <w:tc>
           <w:tcPr>
-            <w:tcW w:w="1661" w:type="dxa"/>
+            <w:tcW w:w="1843" w:type="dxa"/>
             <w:shd w:val="clear" w:color="auto" w:fill="auto"/>
             <w:hideMark/>
           </w:tcPr>
@@ -16332,7 +16529,7 @@
         </w:tc>
         <w:tc>
           <w:tcPr>
-            <w:tcW w:w="1805" w:type="dxa"/>
+            <w:tcW w:w="1987" w:type="dxa"/>
             <w:shd w:val="clear" w:color="auto" w:fill="auto"/>
             <w:hideMark/>
           </w:tcPr>
@@ -16368,7 +16565,7 @@
         </w:tc>
         <w:tc>
           <w:tcPr>
-            <w:tcW w:w="1661" w:type="dxa"/>
+            <w:tcW w:w="1843" w:type="dxa"/>
             <w:shd w:val="clear" w:color="auto" w:fill="auto"/>
             <w:hideMark/>
           </w:tcPr>
@@ -16455,7 +16652,7 @@
         </w:tc>
         <w:tc>
           <w:tcPr>
-            <w:tcW w:w="1805" w:type="dxa"/>
+            <w:tcW w:w="1987" w:type="dxa"/>
             <w:shd w:val="clear" w:color="auto" w:fill="auto"/>
             <w:hideMark/>
           </w:tcPr>
@@ -16509,7 +16706,7 @@
         </w:tc>
         <w:tc>
           <w:tcPr>
-            <w:tcW w:w="1661" w:type="dxa"/>
+            <w:tcW w:w="1843" w:type="dxa"/>
             <w:shd w:val="clear" w:color="auto" w:fill="auto"/>
             <w:hideMark/>
           </w:tcPr>
@@ -16562,6 +16759,7 @@
                 <w:sz w:val="24"/>
                 <w:szCs w:val="24"/>
               </w:rPr>
+              <w:lastRenderedPageBreak/>
               <w:t>BN 012</w:t>
             </w:r>
             <w:r>
@@ -16605,7 +16803,7 @@
         </w:tc>
         <w:tc>
           <w:tcPr>
-            <w:tcW w:w="1805" w:type="dxa"/>
+            <w:tcW w:w="1987" w:type="dxa"/>
             <w:shd w:val="clear" w:color="auto" w:fill="auto"/>
             <w:hideMark/>
           </w:tcPr>
@@ -16659,7 +16857,7 @@
         </w:tc>
         <w:tc>
           <w:tcPr>
-            <w:tcW w:w="1661" w:type="dxa"/>
+            <w:tcW w:w="1843" w:type="dxa"/>
             <w:shd w:val="clear" w:color="auto" w:fill="auto"/>
             <w:hideMark/>
           </w:tcPr>
@@ -16682,111 +16880,6 @@
               </w:rPr>
               <w:t>Excel Data</w:t>
             </w:r>
-          </w:p>
-        </w:tc>
-      </w:tr>
-      <w:tr>
-        <w:trPr>
-          <w:trHeight w:val="315"/>
-        </w:trPr>
-        <w:tc>
-          <w:tcPr>
-            <w:tcW w:w="1973" w:type="dxa"/>
-            <w:shd w:val="clear" w:color="auto" w:fill="auto"/>
-            <w:noWrap/>
-            <w:vAlign w:val="bottom"/>
-            <w:hideMark/>
-          </w:tcPr>
-          <w:p>
-            <w:pPr>
-              <w:ind w:left="0" w:firstLine="0"/>
-              <w:rPr>
-                <w:rFonts w:ascii="Calibri" w:eastAsia="Times New Roman" w:hAnsi="Calibri" w:cs="Times New Roman"/>
-                <w:color w:val="000000"/>
-                <w:sz w:val="24"/>
-                <w:szCs w:val="24"/>
-              </w:rPr>
-            </w:pPr>
-          </w:p>
-        </w:tc>
-        <w:tc>
-          <w:tcPr>
-            <w:tcW w:w="1362" w:type="dxa"/>
-            <w:shd w:val="clear" w:color="auto" w:fill="auto"/>
-            <w:noWrap/>
-            <w:vAlign w:val="bottom"/>
-            <w:hideMark/>
-          </w:tcPr>
-          <w:p>
-            <w:pPr>
-              <w:ind w:left="0" w:firstLine="0"/>
-              <w:rPr>
-                <w:rFonts w:ascii="Calibri" w:eastAsia="Times New Roman" w:hAnsi="Calibri" w:cs="Times New Roman"/>
-                <w:color w:val="000000"/>
-                <w:sz w:val="24"/>
-                <w:szCs w:val="24"/>
-              </w:rPr>
-            </w:pPr>
-          </w:p>
-        </w:tc>
-        <w:tc>
-          <w:tcPr>
-            <w:tcW w:w="1805" w:type="dxa"/>
-            <w:shd w:val="clear" w:color="auto" w:fill="auto"/>
-            <w:noWrap/>
-            <w:vAlign w:val="bottom"/>
-            <w:hideMark/>
-          </w:tcPr>
-          <w:p>
-            <w:pPr>
-              <w:ind w:left="0" w:firstLine="0"/>
-              <w:rPr>
-                <w:rFonts w:ascii="Calibri" w:eastAsia="Times New Roman" w:hAnsi="Calibri" w:cs="Times New Roman"/>
-                <w:color w:val="000000"/>
-                <w:sz w:val="24"/>
-                <w:szCs w:val="24"/>
-              </w:rPr>
-            </w:pPr>
-          </w:p>
-        </w:tc>
-        <w:tc>
-          <w:tcPr>
-            <w:tcW w:w="2239" w:type="dxa"/>
-            <w:shd w:val="clear" w:color="auto" w:fill="auto"/>
-            <w:noWrap/>
-            <w:vAlign w:val="bottom"/>
-            <w:hideMark/>
-          </w:tcPr>
-          <w:p>
-            <w:pPr>
-              <w:ind w:left="0" w:firstLine="0"/>
-              <w:rPr>
-                <w:rFonts w:ascii="Calibri" w:eastAsia="Times New Roman" w:hAnsi="Calibri" w:cs="Times New Roman"/>
-                <w:color w:val="000000"/>
-                <w:sz w:val="24"/>
-                <w:szCs w:val="24"/>
-              </w:rPr>
-            </w:pPr>
-          </w:p>
-        </w:tc>
-        <w:tc>
-          <w:tcPr>
-            <w:tcW w:w="1661" w:type="dxa"/>
-            <w:shd w:val="clear" w:color="auto" w:fill="auto"/>
-            <w:noWrap/>
-            <w:vAlign w:val="bottom"/>
-            <w:hideMark/>
-          </w:tcPr>
-          <w:p>
-            <w:pPr>
-              <w:ind w:left="0" w:firstLine="0"/>
-              <w:rPr>
-                <w:rFonts w:ascii="Calibri" w:eastAsia="Times New Roman" w:hAnsi="Calibri" w:cs="Times New Roman"/>
-                <w:color w:val="000000"/>
-                <w:sz w:val="24"/>
-                <w:szCs w:val="24"/>
-              </w:rPr>
-            </w:pPr>
           </w:p>
         </w:tc>
       </w:tr>
@@ -16847,7 +16940,7 @@
         </w:tc>
         <w:tc>
           <w:tcPr>
-            <w:tcW w:w="1805" w:type="dxa"/>
+            <w:tcW w:w="1987" w:type="dxa"/>
             <w:shd w:val="clear" w:color="auto" w:fill="auto"/>
             <w:hideMark/>
           </w:tcPr>
@@ -16883,7 +16976,7 @@
         </w:tc>
         <w:tc>
           <w:tcPr>
-            <w:tcW w:w="1661" w:type="dxa"/>
+            <w:tcW w:w="1843" w:type="dxa"/>
             <w:shd w:val="clear" w:color="auto" w:fill="auto"/>
             <w:hideMark/>
           </w:tcPr>
@@ -16970,7 +17063,7 @@
         </w:tc>
         <w:tc>
           <w:tcPr>
-            <w:tcW w:w="1805" w:type="dxa"/>
+            <w:tcW w:w="1987" w:type="dxa"/>
             <w:shd w:val="clear" w:color="auto" w:fill="auto"/>
             <w:hideMark/>
           </w:tcPr>
@@ -17024,7 +17117,7 @@
         </w:tc>
         <w:tc>
           <w:tcPr>
-            <w:tcW w:w="1661" w:type="dxa"/>
+            <w:tcW w:w="1843" w:type="dxa"/>
             <w:shd w:val="clear" w:color="auto" w:fill="auto"/>
             <w:hideMark/>
           </w:tcPr>
@@ -17120,7 +17213,7 @@
         </w:tc>
         <w:tc>
           <w:tcPr>
-            <w:tcW w:w="1805" w:type="dxa"/>
+            <w:tcW w:w="1987" w:type="dxa"/>
             <w:shd w:val="clear" w:color="auto" w:fill="auto"/>
             <w:hideMark/>
           </w:tcPr>
@@ -17174,7 +17267,7 @@
         </w:tc>
         <w:tc>
           <w:tcPr>
-            <w:tcW w:w="1661" w:type="dxa"/>
+            <w:tcW w:w="1843" w:type="dxa"/>
             <w:shd w:val="clear" w:color="auto" w:fill="auto"/>
             <w:hideMark/>
           </w:tcPr>
@@ -17227,7 +17320,6 @@
                 <w:sz w:val="24"/>
                 <w:szCs w:val="24"/>
               </w:rPr>
-              <w:lastRenderedPageBreak/>
               <w:t>RN 021</w:t>
             </w:r>
             <w:r>
@@ -17271,7 +17363,7 @@
         </w:tc>
         <w:tc>
           <w:tcPr>
-            <w:tcW w:w="1805" w:type="dxa"/>
+            <w:tcW w:w="1987" w:type="dxa"/>
             <w:shd w:val="clear" w:color="auto" w:fill="auto"/>
             <w:hideMark/>
           </w:tcPr>
@@ -17325,7 +17417,7 @@
         </w:tc>
         <w:tc>
           <w:tcPr>
-            <w:tcW w:w="1661" w:type="dxa"/>
+            <w:tcW w:w="1843" w:type="dxa"/>
             <w:shd w:val="clear" w:color="auto" w:fill="auto"/>
             <w:hideMark/>
           </w:tcPr>
@@ -17421,7 +17513,7 @@
         </w:tc>
         <w:tc>
           <w:tcPr>
-            <w:tcW w:w="1805" w:type="dxa"/>
+            <w:tcW w:w="1987" w:type="dxa"/>
             <w:shd w:val="clear" w:color="auto" w:fill="auto"/>
             <w:hideMark/>
           </w:tcPr>
@@ -17475,7 +17567,7 @@
         </w:tc>
         <w:tc>
           <w:tcPr>
-            <w:tcW w:w="1661" w:type="dxa"/>
+            <w:tcW w:w="1843" w:type="dxa"/>
             <w:shd w:val="clear" w:color="auto" w:fill="auto"/>
             <w:hideMark/>
           </w:tcPr>
@@ -17571,7 +17663,7 @@
         </w:tc>
         <w:tc>
           <w:tcPr>
-            <w:tcW w:w="1805" w:type="dxa"/>
+            <w:tcW w:w="1987" w:type="dxa"/>
             <w:shd w:val="clear" w:color="auto" w:fill="auto"/>
             <w:hideMark/>
           </w:tcPr>
@@ -17625,7 +17717,7 @@
         </w:tc>
         <w:tc>
           <w:tcPr>
-            <w:tcW w:w="1661" w:type="dxa"/>
+            <w:tcW w:w="1843" w:type="dxa"/>
             <w:shd w:val="clear" w:color="auto" w:fill="auto"/>
             <w:hideMark/>
           </w:tcPr>
@@ -17721,7 +17813,7 @@
         </w:tc>
         <w:tc>
           <w:tcPr>
-            <w:tcW w:w="1805" w:type="dxa"/>
+            <w:tcW w:w="1987" w:type="dxa"/>
             <w:shd w:val="clear" w:color="auto" w:fill="auto"/>
             <w:hideMark/>
           </w:tcPr>
@@ -17775,7 +17867,7 @@
         </w:tc>
         <w:tc>
           <w:tcPr>
-            <w:tcW w:w="1661" w:type="dxa"/>
+            <w:tcW w:w="1843" w:type="dxa"/>
             <w:shd w:val="clear" w:color="auto" w:fill="auto"/>
             <w:hideMark/>
           </w:tcPr>
@@ -17828,6 +17920,7 @@
                 <w:sz w:val="24"/>
                 <w:szCs w:val="24"/>
               </w:rPr>
+              <w:lastRenderedPageBreak/>
               <w:t>RN 041</w:t>
             </w:r>
             <w:r>
@@ -17871,7 +17964,7 @@
         </w:tc>
         <w:tc>
           <w:tcPr>
-            <w:tcW w:w="1805" w:type="dxa"/>
+            <w:tcW w:w="1987" w:type="dxa"/>
             <w:shd w:val="clear" w:color="auto" w:fill="auto"/>
             <w:hideMark/>
           </w:tcPr>
@@ -17925,7 +18018,7 @@
         </w:tc>
         <w:tc>
           <w:tcPr>
-            <w:tcW w:w="1661" w:type="dxa"/>
+            <w:tcW w:w="1843" w:type="dxa"/>
             <w:shd w:val="clear" w:color="auto" w:fill="auto"/>
             <w:hideMark/>
           </w:tcPr>
@@ -18021,7 +18114,7 @@
         </w:tc>
         <w:tc>
           <w:tcPr>
-            <w:tcW w:w="1805" w:type="dxa"/>
+            <w:tcW w:w="1987" w:type="dxa"/>
             <w:shd w:val="clear" w:color="auto" w:fill="auto"/>
             <w:hideMark/>
           </w:tcPr>
@@ -18075,7 +18168,7 @@
         </w:tc>
         <w:tc>
           <w:tcPr>
-            <w:tcW w:w="1661" w:type="dxa"/>
+            <w:tcW w:w="1843" w:type="dxa"/>
             <w:shd w:val="clear" w:color="auto" w:fill="auto"/>
             <w:hideMark/>
           </w:tcPr>
@@ -18128,7 +18221,6 @@
                 <w:sz w:val="24"/>
                 <w:szCs w:val="24"/>
               </w:rPr>
-              <w:lastRenderedPageBreak/>
               <w:t>RN 043</w:t>
             </w:r>
             <w:r>
@@ -18172,7 +18264,7 @@
         </w:tc>
         <w:tc>
           <w:tcPr>
-            <w:tcW w:w="1805" w:type="dxa"/>
+            <w:tcW w:w="1987" w:type="dxa"/>
             <w:shd w:val="clear" w:color="auto" w:fill="auto"/>
             <w:hideMark/>
           </w:tcPr>
@@ -18226,7 +18318,7 @@
         </w:tc>
         <w:tc>
           <w:tcPr>
-            <w:tcW w:w="1661" w:type="dxa"/>
+            <w:tcW w:w="1843" w:type="dxa"/>
             <w:shd w:val="clear" w:color="auto" w:fill="auto"/>
             <w:hideMark/>
           </w:tcPr>
@@ -18319,7 +18411,7 @@
             <w:rPr>
               <w:noProof/>
             </w:rPr>
-            <w:t>7</w:t>
+            <w:t>9</w:t>
           </w:r>
         </w:fldSimple>
       </w:p>
@@ -18485,7 +18577,7 @@
               <w:rFonts w:ascii="Calibri" w:hAnsi="Calibri"/>
               <w:noProof/>
             </w:rPr>
-            <w:t>7</w:t>
+            <w:t>9</w:t>
           </w:r>
           <w:r>
             <w:rPr>
@@ -18519,6 +18611,119 @@
 <file path=word/numbering.xml><?xml version="1.0" encoding="utf-8"?>
 <w:numbering xmlns:ve="http://schemas.openxmlformats.org/markup-compatibility/2006" xmlns:o="urn:schemas-microsoft-com:office:office" xmlns:r="http://schemas.openxmlformats.org/officeDocument/2006/relationships" xmlns:m="http://schemas.openxmlformats.org/officeDocument/2006/math" xmlns:v="urn:schemas-microsoft-com:vml" xmlns:wp="http://schemas.openxmlformats.org/drawingml/2006/wordprocessingDrawing" xmlns:w10="urn:schemas-microsoft-com:office:word" xmlns:w="http://schemas.openxmlformats.org/wordprocessingml/2006/main" xmlns:wne="http://schemas.microsoft.com/office/word/2006/wordml">
   <w:abstractNum w:abstractNumId="0">
+    <w:nsid w:val="09FE13AD"/>
+    <w:multiLevelType w:val="multilevel"/>
+    <w:tmpl w:val="0310C762"/>
+    <w:lvl w:ilvl="0">
+      <w:start w:val="1"/>
+      <w:numFmt w:val="decimal"/>
+      <w:lvlText w:val="%1."/>
+      <w:lvlJc w:val="left"/>
+      <w:pPr>
+        <w:tabs>
+          <w:tab w:val="num" w:pos="720"/>
+        </w:tabs>
+        <w:ind w:left="720" w:hanging="360"/>
+      </w:pPr>
+    </w:lvl>
+    <w:lvl w:ilvl="1" w:tentative="1">
+      <w:start w:val="1"/>
+      <w:numFmt w:val="decimal"/>
+      <w:lvlText w:val="%2."/>
+      <w:lvlJc w:val="left"/>
+      <w:pPr>
+        <w:tabs>
+          <w:tab w:val="num" w:pos="1440"/>
+        </w:tabs>
+        <w:ind w:left="1440" w:hanging="360"/>
+      </w:pPr>
+    </w:lvl>
+    <w:lvl w:ilvl="2" w:tentative="1">
+      <w:start w:val="1"/>
+      <w:numFmt w:val="decimal"/>
+      <w:lvlText w:val="%3."/>
+      <w:lvlJc w:val="left"/>
+      <w:pPr>
+        <w:tabs>
+          <w:tab w:val="num" w:pos="2160"/>
+        </w:tabs>
+        <w:ind w:left="2160" w:hanging="360"/>
+      </w:pPr>
+    </w:lvl>
+    <w:lvl w:ilvl="3" w:tentative="1">
+      <w:start w:val="1"/>
+      <w:numFmt w:val="decimal"/>
+      <w:lvlText w:val="%4."/>
+      <w:lvlJc w:val="left"/>
+      <w:pPr>
+        <w:tabs>
+          <w:tab w:val="num" w:pos="2880"/>
+        </w:tabs>
+        <w:ind w:left="2880" w:hanging="360"/>
+      </w:pPr>
+    </w:lvl>
+    <w:lvl w:ilvl="4" w:tentative="1">
+      <w:start w:val="1"/>
+      <w:numFmt w:val="decimal"/>
+      <w:lvlText w:val="%5."/>
+      <w:lvlJc w:val="left"/>
+      <w:pPr>
+        <w:tabs>
+          <w:tab w:val="num" w:pos="3600"/>
+        </w:tabs>
+        <w:ind w:left="3600" w:hanging="360"/>
+      </w:pPr>
+    </w:lvl>
+    <w:lvl w:ilvl="5" w:tentative="1">
+      <w:start w:val="1"/>
+      <w:numFmt w:val="decimal"/>
+      <w:lvlText w:val="%6."/>
+      <w:lvlJc w:val="left"/>
+      <w:pPr>
+        <w:tabs>
+          <w:tab w:val="num" w:pos="4320"/>
+        </w:tabs>
+        <w:ind w:left="4320" w:hanging="360"/>
+      </w:pPr>
+    </w:lvl>
+    <w:lvl w:ilvl="6" w:tentative="1">
+      <w:start w:val="1"/>
+      <w:numFmt w:val="decimal"/>
+      <w:lvlText w:val="%7."/>
+      <w:lvlJc w:val="left"/>
+      <w:pPr>
+        <w:tabs>
+          <w:tab w:val="num" w:pos="5040"/>
+        </w:tabs>
+        <w:ind w:left="5040" w:hanging="360"/>
+      </w:pPr>
+    </w:lvl>
+    <w:lvl w:ilvl="7" w:tentative="1">
+      <w:start w:val="1"/>
+      <w:numFmt w:val="decimal"/>
+      <w:lvlText w:val="%8."/>
+      <w:lvlJc w:val="left"/>
+      <w:pPr>
+        <w:tabs>
+          <w:tab w:val="num" w:pos="5760"/>
+        </w:tabs>
+        <w:ind w:left="5760" w:hanging="360"/>
+      </w:pPr>
+    </w:lvl>
+    <w:lvl w:ilvl="8" w:tentative="1">
+      <w:start w:val="1"/>
+      <w:numFmt w:val="decimal"/>
+      <w:lvlText w:val="%9."/>
+      <w:lvlJc w:val="left"/>
+      <w:pPr>
+        <w:tabs>
+          <w:tab w:val="num" w:pos="6480"/>
+        </w:tabs>
+        <w:ind w:left="6480" w:hanging="360"/>
+      </w:pPr>
+    </w:lvl>
+  </w:abstractNum>
+  <w:abstractNum w:abstractNumId="1">
     <w:nsid w:val="2346680B"/>
     <w:multiLevelType w:val="multilevel"/>
     <w:tmpl w:val="0409001F"/>
@@ -18631,7 +18836,7 @@
       </w:pPr>
     </w:lvl>
   </w:abstractNum>
-  <w:abstractNum w:abstractNumId="1">
+  <w:abstractNum w:abstractNumId="2">
     <w:nsid w:val="26611BE1"/>
     <w:multiLevelType w:val="hybridMultilevel"/>
     <w:tmpl w:val="EC0C1832"/>
@@ -18744,7 +18949,7 @@
       </w:rPr>
     </w:lvl>
   </w:abstractNum>
-  <w:abstractNum w:abstractNumId="2">
+  <w:abstractNum w:abstractNumId="3">
     <w:nsid w:val="285A4B00"/>
     <w:multiLevelType w:val="hybridMultilevel"/>
     <w:tmpl w:val="C58C3906"/>
@@ -18857,7 +19062,7 @@
       </w:rPr>
     </w:lvl>
   </w:abstractNum>
-  <w:abstractNum w:abstractNumId="3">
+  <w:abstractNum w:abstractNumId="4">
     <w:nsid w:val="31166368"/>
     <w:multiLevelType w:val="multilevel"/>
     <w:tmpl w:val="AA0E685A"/>
@@ -18970,7 +19175,7 @@
       </w:rPr>
     </w:lvl>
   </w:abstractNum>
-  <w:abstractNum w:abstractNumId="4">
+  <w:abstractNum w:abstractNumId="5">
     <w:nsid w:val="3A71459F"/>
     <w:multiLevelType w:val="hybridMultilevel"/>
     <w:tmpl w:val="6E367544"/>
@@ -19110,7 +19315,7 @@
       </w:rPr>
     </w:lvl>
   </w:abstractNum>
-  <w:abstractNum w:abstractNumId="5">
+  <w:abstractNum w:abstractNumId="6">
     <w:nsid w:val="3ACF4F7C"/>
     <w:multiLevelType w:val="multilevel"/>
     <w:tmpl w:val="184EEE5A"/>
@@ -19223,7 +19428,7 @@
       </w:rPr>
     </w:lvl>
   </w:abstractNum>
-  <w:abstractNum w:abstractNumId="6">
+  <w:abstractNum w:abstractNumId="7">
     <w:nsid w:val="3B003A68"/>
     <w:multiLevelType w:val="multilevel"/>
     <w:tmpl w:val="D62A88B0"/>
@@ -19336,7 +19541,7 @@
       </w:rPr>
     </w:lvl>
   </w:abstractNum>
-  <w:abstractNum w:abstractNumId="7">
+  <w:abstractNum w:abstractNumId="8">
     <w:nsid w:val="44537290"/>
     <w:multiLevelType w:val="hybridMultilevel"/>
     <w:tmpl w:val="50DC76CE"/>
@@ -19449,7 +19654,7 @@
       </w:rPr>
     </w:lvl>
   </w:abstractNum>
-  <w:abstractNum w:abstractNumId="8">
+  <w:abstractNum w:abstractNumId="9">
     <w:nsid w:val="4B2B6BC1"/>
     <w:multiLevelType w:val="hybridMultilevel"/>
     <w:tmpl w:val="2AF45FC8"/>
@@ -19562,7 +19767,7 @@
       </w:rPr>
     </w:lvl>
   </w:abstractNum>
-  <w:abstractNum w:abstractNumId="9">
+  <w:abstractNum w:abstractNumId="10">
     <w:nsid w:val="51E91819"/>
     <w:multiLevelType w:val="multilevel"/>
     <w:tmpl w:val="0409001F"/>
@@ -19648,7 +19853,7 @@
       </w:pPr>
     </w:lvl>
   </w:abstractNum>
-  <w:abstractNum w:abstractNumId="10">
+  <w:abstractNum w:abstractNumId="11">
     <w:nsid w:val="5EE94BC1"/>
     <w:multiLevelType w:val="hybridMultilevel"/>
     <w:tmpl w:val="BC78DB4E"/>
@@ -19761,7 +19966,7 @@
       </w:rPr>
     </w:lvl>
   </w:abstractNum>
-  <w:abstractNum w:abstractNumId="11">
+  <w:abstractNum w:abstractNumId="12">
     <w:nsid w:val="5FF91E67"/>
     <w:multiLevelType w:val="multilevel"/>
     <w:tmpl w:val="0409001F"/>
@@ -19874,7 +20079,7 @@
       </w:pPr>
     </w:lvl>
   </w:abstractNum>
-  <w:abstractNum w:abstractNumId="12">
+  <w:abstractNum w:abstractNumId="13">
     <w:nsid w:val="6FC76CDC"/>
     <w:multiLevelType w:val="hybridMultilevel"/>
     <w:tmpl w:val="EB862A4E"/>
@@ -20015,43 +20220,46 @@
     </w:lvl>
   </w:abstractNum>
   <w:num w:numId="1">
+    <w:abstractNumId w:val="10"/>
+  </w:num>
+  <w:num w:numId="2">
+    <w:abstractNumId w:val="8"/>
+  </w:num>
+  <w:num w:numId="3">
+    <w:abstractNumId w:val="2"/>
+  </w:num>
+  <w:num w:numId="4">
+    <w:abstractNumId w:val="4"/>
+  </w:num>
+  <w:num w:numId="5">
+    <w:abstractNumId w:val="3"/>
+  </w:num>
+  <w:num w:numId="6">
+    <w:abstractNumId w:val="12"/>
+  </w:num>
+  <w:num w:numId="7">
+    <w:abstractNumId w:val="6"/>
+  </w:num>
+  <w:num w:numId="8">
+    <w:abstractNumId w:val="7"/>
+  </w:num>
+  <w:num w:numId="9">
+    <w:abstractNumId w:val="1"/>
+  </w:num>
+  <w:num w:numId="10">
+    <w:abstractNumId w:val="13"/>
+  </w:num>
+  <w:num w:numId="11">
+    <w:abstractNumId w:val="5"/>
+  </w:num>
+  <w:num w:numId="12">
+    <w:abstractNumId w:val="11"/>
+  </w:num>
+  <w:num w:numId="13">
     <w:abstractNumId w:val="9"/>
   </w:num>
-  <w:num w:numId="2">
-    <w:abstractNumId w:val="7"/>
-  </w:num>
-  <w:num w:numId="3">
-    <w:abstractNumId w:val="1"/>
-  </w:num>
-  <w:num w:numId="4">
-    <w:abstractNumId w:val="3"/>
-  </w:num>
-  <w:num w:numId="5">
-    <w:abstractNumId w:val="2"/>
-  </w:num>
-  <w:num w:numId="6">
-    <w:abstractNumId w:val="11"/>
-  </w:num>
-  <w:num w:numId="7">
-    <w:abstractNumId w:val="5"/>
-  </w:num>
-  <w:num w:numId="8">
-    <w:abstractNumId w:val="6"/>
-  </w:num>
-  <w:num w:numId="9">
+  <w:num w:numId="14">
     <w:abstractNumId w:val="0"/>
-  </w:num>
-  <w:num w:numId="10">
-    <w:abstractNumId w:val="12"/>
-  </w:num>
-  <w:num w:numId="11">
-    <w:abstractNumId w:val="4"/>
-  </w:num>
-  <w:num w:numId="12">
-    <w:abstractNumId w:val="10"/>
-  </w:num>
-  <w:num w:numId="13">
-    <w:abstractNumId w:val="8"/>
   </w:num>
 </w:numbering>
 </file>
@@ -20431,6 +20639,16 @@
       <w:sz w:val="20"/>
       <w:szCs w:val="20"/>
     </w:rPr>
+  </w:style>
+  <w:style w:type="character" w:customStyle="1" w:styleId="tgc">
+    <w:name w:val="_tgc"/>
+    <w:basedOn w:val="DefaultParagraphFont"/>
+    <w:rsid w:val="003338C4"/>
+  </w:style>
+  <w:style w:type="character" w:customStyle="1" w:styleId="apple-converted-space">
+    <w:name w:val="apple-converted-space"/>
+    <w:basedOn w:val="DefaultParagraphFont"/>
+    <w:rsid w:val="003338C4"/>
   </w:style>
 </w:styles>
 </file>
@@ -21101,7 +21319,7 @@
 </file>
 
 <file path=customXml/itemProps1.xml><?xml version="1.0" encoding="utf-8"?>
-<ds:datastoreItem xmlns:ds="http://schemas.openxmlformats.org/officeDocument/2006/customXml" ds:itemID="{C2168358-703E-49FF-9817-9CF06D181DE8}">
+<ds:datastoreItem xmlns:ds="http://schemas.openxmlformats.org/officeDocument/2006/customXml" ds:itemID="{93C09270-206C-43AC-90E5-5DBEAFFF6514}">
   <ds:schemaRefs>
     <ds:schemaRef ds:uri="http://schemas.openxmlformats.org/officeDocument/2006/bibliography"/>
   </ds:schemaRefs>

</xml_diff>